<commit_message>
Edite y subi el UML final
</commit_message>
<xml_diff>
--- a/Informes/INFORME AGUADO.docx
+++ b/Informes/INFORME AGUADO.docx
@@ -226,7 +226,25 @@
           <w:sz w:val="24"/>
           <w:szCs w:val="24"/>
         </w:rPr>
-        <w:t xml:space="preserve">En cuanto a mi trabajo me pondría un 5 ya que estuve en todas las sesiones de trabajo (aunque en una llegue tarde porque estaba ocupado), hice el UML base, </w:t>
+        <w:t>En cuanto a mi trabajo me pondría un 5 ya que estuve en todas las sesiones de trabajo (aunque en una llegue tarde porque estaba ocupado), hice el UML base</w:t>
+      </w:r>
+      <w:r>
+        <w:rPr>
+          <w:rFonts w:ascii="Times New Roman" w:hAnsi="Times New Roman" w:cs="Times New Roman"/>
+          <w:color w:val="000000"/>
+          <w:sz w:val="24"/>
+          <w:szCs w:val="24"/>
+        </w:rPr>
+        <w:t xml:space="preserve"> y lo continue editando</w:t>
+      </w:r>
+      <w:r>
+        <w:rPr>
+          <w:rFonts w:ascii="Times New Roman" w:hAnsi="Times New Roman" w:cs="Times New Roman"/>
+          <w:color w:val="000000"/>
+          <w:sz w:val="24"/>
+          <w:szCs w:val="24"/>
+        </w:rPr>
+        <w:t xml:space="preserve">, </w:t>
       </w:r>
       <w:r>
         <w:rPr>

</xml_diff>